<commit_message>
Amended query for data to pass to eB user creators
git-svn-id: svn://127.0.0.1/customer/trunk@6398 37afec09-bd54-7940-9fac-cf987e4a02e6
</commit_message>
<xml_diff>
--- a/HA/STR Users/Generate Structures Mgr Users for HE.docx
+++ b/HA/STR Users/Generate Structures Mgr Users for HE.docx
@@ -10,6 +10,8 @@
         </w:rPr>
       </w:pPr>
       <w:bookmarkStart w:id="0" w:name="_Toc3907032"/>
+      <w:bookmarkStart w:id="1" w:name="_GoBack"/>
+      <w:bookmarkEnd w:id="1"/>
       <w:r>
         <w:rPr>
           <w:lang w:val="en-US"/>
@@ -34,6 +36,13 @@
     </w:p>
     <w:sdt>
       <w:sdtPr>
+        <w:rPr>
+          <w:rFonts w:asciiTheme="minorHAnsi" w:eastAsiaTheme="minorHAnsi" w:hAnsiTheme="minorHAnsi" w:cstheme="minorBidi"/>
+          <w:color w:val="auto"/>
+          <w:sz w:val="22"/>
+          <w:szCs w:val="22"/>
+          <w:lang w:val="en-GB"/>
+        </w:rPr>
         <w:id w:val="217175078"/>
         <w:docPartObj>
           <w:docPartGallery w:val="Table of Contents"/>
@@ -42,14 +51,9 @@
       </w:sdtPr>
       <w:sdtEndPr>
         <w:rPr>
-          <w:rFonts w:asciiTheme="minorHAnsi" w:eastAsiaTheme="minorHAnsi" w:hAnsiTheme="minorHAnsi" w:cstheme="minorBidi"/>
           <w:b/>
           <w:bCs/>
           <w:noProof/>
-          <w:color w:val="auto"/>
-          <w:sz w:val="22"/>
-          <w:szCs w:val="22"/>
-          <w:lang w:val="en-GB"/>
         </w:rPr>
       </w:sdtEndPr>
       <w:sdtContent>
@@ -663,14 +667,14 @@
           <w:lang w:val="en-US"/>
         </w:rPr>
       </w:pPr>
-      <w:bookmarkStart w:id="1" w:name="_Toc3907033"/>
+      <w:bookmarkStart w:id="2" w:name="_Toc3907033"/>
       <w:r>
         <w:rPr>
           <w:lang w:val="en-US"/>
         </w:rPr>
         <w:t>Overview</w:t>
       </w:r>
-      <w:bookmarkEnd w:id="1"/>
+      <w:bookmarkEnd w:id="2"/>
     </w:p>
     <w:p>
       <w:pPr>
@@ -706,14 +710,14 @@
           <w:lang w:val="en-US"/>
         </w:rPr>
       </w:pPr>
-      <w:bookmarkStart w:id="2" w:name="_Toc3907034"/>
+      <w:bookmarkStart w:id="3" w:name="_Toc3907034"/>
       <w:r>
         <w:rPr>
           <w:lang w:val="en-US"/>
         </w:rPr>
         <w:t>Executing the Process</w:t>
       </w:r>
-      <w:bookmarkEnd w:id="2"/>
+      <w:bookmarkEnd w:id="3"/>
     </w:p>
     <w:p>
       <w:pPr>
@@ -1213,6 +1217,17 @@
       <w:r>
         <w:rPr>
           <w:rFonts w:ascii="Courier" w:hAnsi="Courier" w:cs="Courier"/>
+          <w:color w:val="000000"/>
+          <w:sz w:val="16"/>
+          <w:szCs w:val="16"/>
+          <w:highlight w:val="white"/>
+          <w:lang w:val="en-US"/>
+        </w:rPr>
+        <w:t xml:space="preserve"> name</w:t>
+      </w:r>
+      <w:r>
+        <w:rPr>
+          <w:rFonts w:ascii="Courier" w:hAnsi="Courier" w:cs="Courier"/>
           <w:color w:val="0000FF"/>
           <w:sz w:val="16"/>
           <w:szCs w:val="16"/>
@@ -1265,6 +1280,17 @@
       <w:r>
         <w:rPr>
           <w:rFonts w:ascii="Courier" w:hAnsi="Courier" w:cs="Courier"/>
+          <w:color w:val="000000"/>
+          <w:sz w:val="16"/>
+          <w:szCs w:val="16"/>
+          <w:highlight w:val="white"/>
+          <w:lang w:val="en-US"/>
+        </w:rPr>
+        <w:t xml:space="preserve"> email</w:t>
+      </w:r>
+      <w:r>
+        <w:rPr>
+          <w:rFonts w:ascii="Courier" w:hAnsi="Courier" w:cs="Courier"/>
           <w:color w:val="0000FF"/>
           <w:sz w:val="16"/>
           <w:szCs w:val="16"/>
@@ -1317,6 +1343,17 @@
       <w:r>
         <w:rPr>
           <w:rFonts w:ascii="Courier" w:hAnsi="Courier" w:cs="Courier"/>
+          <w:color w:val="000000"/>
+          <w:sz w:val="16"/>
+          <w:szCs w:val="16"/>
+          <w:highlight w:val="white"/>
+          <w:lang w:val="en-US"/>
+        </w:rPr>
+        <w:t xml:space="preserve"> username</w:t>
+      </w:r>
+      <w:r>
+        <w:rPr>
+          <w:rFonts w:ascii="Courier" w:hAnsi="Courier" w:cs="Courier"/>
           <w:color w:val="0000FF"/>
           <w:sz w:val="16"/>
           <w:szCs w:val="16"/>
@@ -1369,6 +1406,17 @@
       <w:r>
         <w:rPr>
           <w:rFonts w:ascii="Courier" w:hAnsi="Courier" w:cs="Courier"/>
+          <w:color w:val="000000"/>
+          <w:sz w:val="16"/>
+          <w:szCs w:val="16"/>
+          <w:highlight w:val="white"/>
+          <w:lang w:val="en-US"/>
+        </w:rPr>
+        <w:t xml:space="preserve"> initials</w:t>
+      </w:r>
+      <w:r>
+        <w:rPr>
+          <w:rFonts w:ascii="Courier" w:hAnsi="Courier" w:cs="Courier"/>
           <w:color w:val="0000FF"/>
           <w:sz w:val="16"/>
           <w:szCs w:val="16"/>
@@ -1406,6 +1454,17 @@
         <w:lastRenderedPageBreak/>
         <w:t xml:space="preserve">       </w:t>
       </w:r>
+      <w:r>
+        <w:rPr>
+          <w:rFonts w:ascii="Courier" w:hAnsi="Courier" w:cs="Courier"/>
+          <w:color w:val="000000"/>
+          <w:sz w:val="16"/>
+          <w:szCs w:val="16"/>
+          <w:highlight w:val="white"/>
+          <w:lang w:val="en-US"/>
+        </w:rPr>
+        <w:t>lower(</w:t>
+      </w:r>
       <w:proofErr w:type="spellStart"/>
       <w:r>
         <w:rPr>
@@ -1428,6 +1487,17 @@
           <w:highlight w:val="white"/>
           <w:lang w:val="en-US"/>
         </w:rPr>
+        <w:t>)</w:t>
+      </w:r>
+      <w:r>
+        <w:rPr>
+          <w:rFonts w:ascii="Courier" w:hAnsi="Courier" w:cs="Courier"/>
+          <w:color w:val="000000"/>
+          <w:sz w:val="16"/>
+          <w:szCs w:val="16"/>
+          <w:highlight w:val="white"/>
+          <w:lang w:val="en-US"/>
+        </w:rPr>
         <w:t xml:space="preserve"> </w:t>
       </w:r>
       <w:r>
@@ -1465,6 +1535,17 @@
         <w:t>hus_user_id</w:t>
       </w:r>
       <w:proofErr w:type="spellEnd"/>
+      <w:r>
+        <w:rPr>
+          <w:rFonts w:ascii="Courier" w:hAnsi="Courier" w:cs="Courier"/>
+          <w:color w:val="000000"/>
+          <w:sz w:val="16"/>
+          <w:szCs w:val="16"/>
+          <w:highlight w:val="white"/>
+          <w:lang w:val="en-US"/>
+        </w:rPr>
+        <w:t xml:space="preserve"> password</w:t>
+      </w:r>
       <w:r>
         <w:rPr>
           <w:rFonts w:ascii="Courier" w:hAnsi="Courier" w:cs="Courier"/>
@@ -1507,6 +1588,17 @@
       <w:r>
         <w:rPr>
           <w:rFonts w:ascii="Courier" w:hAnsi="Courier" w:cs="Courier"/>
+          <w:color w:val="000000"/>
+          <w:sz w:val="16"/>
+          <w:szCs w:val="16"/>
+          <w:highlight w:val="white"/>
+          <w:lang w:val="en-US"/>
+        </w:rPr>
+        <w:t xml:space="preserve"> au1</w:t>
+      </w:r>
+      <w:r>
+        <w:rPr>
+          <w:rFonts w:ascii="Courier" w:hAnsi="Courier" w:cs="Courier"/>
           <w:color w:val="0000FF"/>
           <w:sz w:val="16"/>
           <w:szCs w:val="16"/>
@@ -1546,6 +1638,17 @@
       <w:r>
         <w:rPr>
           <w:rFonts w:ascii="Courier" w:hAnsi="Courier" w:cs="Courier"/>
+          <w:color w:val="000000"/>
+          <w:sz w:val="16"/>
+          <w:szCs w:val="16"/>
+          <w:highlight w:val="white"/>
+          <w:lang w:val="en-US"/>
+        </w:rPr>
+        <w:t xml:space="preserve"> au2</w:t>
+      </w:r>
+      <w:r>
+        <w:rPr>
+          <w:rFonts w:ascii="Courier" w:hAnsi="Courier" w:cs="Courier"/>
           <w:color w:val="0000FF"/>
           <w:sz w:val="16"/>
           <w:szCs w:val="16"/>
@@ -1585,6 +1688,17 @@
       <w:r>
         <w:rPr>
           <w:rFonts w:ascii="Courier" w:hAnsi="Courier" w:cs="Courier"/>
+          <w:color w:val="000000"/>
+          <w:sz w:val="16"/>
+          <w:szCs w:val="16"/>
+          <w:highlight w:val="white"/>
+          <w:lang w:val="en-US"/>
+        </w:rPr>
+        <w:t xml:space="preserve"> au3</w:t>
+      </w:r>
+      <w:r>
+        <w:rPr>
+          <w:rFonts w:ascii="Courier" w:hAnsi="Courier" w:cs="Courier"/>
           <w:color w:val="0000FF"/>
           <w:sz w:val="16"/>
           <w:szCs w:val="16"/>
@@ -1621,6 +1735,17 @@
         </w:rPr>
         <w:t xml:space="preserve">       buc_au4</w:t>
       </w:r>
+      <w:r>
+        <w:rPr>
+          <w:rFonts w:ascii="Courier" w:hAnsi="Courier" w:cs="Courier"/>
+          <w:color w:val="000000"/>
+          <w:sz w:val="16"/>
+          <w:szCs w:val="16"/>
+          <w:highlight w:val="white"/>
+          <w:lang w:val="en-US"/>
+        </w:rPr>
+        <w:t xml:space="preserve"> au4</w:t>
+      </w:r>
     </w:p>
     <w:p>
       <w:pPr>
@@ -1840,14 +1965,14 @@
           <w:lang w:val="en-US"/>
         </w:rPr>
       </w:pPr>
-      <w:bookmarkStart w:id="3" w:name="_Toc3907035"/>
+      <w:bookmarkStart w:id="4" w:name="_Toc3907035"/>
       <w:r>
         <w:rPr>
           <w:lang w:val="en-US"/>
         </w:rPr>
         <w:t>Elements of the Process</w:t>
       </w:r>
-      <w:bookmarkEnd w:id="3"/>
+      <w:bookmarkEnd w:id="4"/>
     </w:p>
     <w:p>
       <w:pPr>
@@ -1856,7 +1981,7 @@
           <w:lang w:val="en-US"/>
         </w:rPr>
       </w:pPr>
-      <w:bookmarkStart w:id="4" w:name="_Toc3907036"/>
+      <w:bookmarkStart w:id="5" w:name="_Toc3907036"/>
       <w:proofErr w:type="spellStart"/>
       <w:r>
         <w:rPr>
@@ -1870,7 +1995,7 @@
         </w:rPr>
         <w:t>.sql</w:t>
       </w:r>
-      <w:bookmarkEnd w:id="4"/>
+      <w:bookmarkEnd w:id="5"/>
       <w:proofErr w:type="spellEnd"/>
     </w:p>
     <w:p>
@@ -2351,19 +2476,7 @@
               <w:rPr>
                 <w:lang w:val="en-US"/>
               </w:rPr>
-              <w:t xml:space="preserve">Populated from spreadsheet, </w:t>
-            </w:r>
-            <w:r>
-              <w:rPr>
-                <w:lang w:val="en-US"/>
-              </w:rPr>
-              <w:t>second</w:t>
-            </w:r>
-            <w:r>
-              <w:rPr>
-                <w:lang w:val="en-US"/>
-              </w:rPr>
-              <w:t xml:space="preserve"> admin unit listed</w:t>
+              <w:t>Populated from spreadsheet, second admin unit listed</w:t>
             </w:r>
           </w:p>
         </w:tc>
@@ -2425,19 +2538,7 @@
               <w:rPr>
                 <w:lang w:val="en-US"/>
               </w:rPr>
-              <w:t xml:space="preserve">Populated from spreadsheet, </w:t>
-            </w:r>
-            <w:r>
-              <w:rPr>
-                <w:lang w:val="en-US"/>
-              </w:rPr>
-              <w:t>third</w:t>
-            </w:r>
-            <w:r>
-              <w:rPr>
-                <w:lang w:val="en-US"/>
-              </w:rPr>
-              <w:t xml:space="preserve"> admin unit listed</w:t>
+              <w:t>Populated from spreadsheet, third admin unit listed</w:t>
             </w:r>
           </w:p>
         </w:tc>
@@ -2496,19 +2597,7 @@
               <w:rPr>
                 <w:lang w:val="en-US"/>
               </w:rPr>
-              <w:t>Populated from spreadsheet, f</w:t>
-            </w:r>
-            <w:r>
-              <w:rPr>
-                <w:lang w:val="en-US"/>
-              </w:rPr>
-              <w:t>ourth</w:t>
-            </w:r>
-            <w:r>
-              <w:rPr>
-                <w:lang w:val="en-US"/>
-              </w:rPr>
-              <w:t xml:space="preserve"> admin unit listed</w:t>
+              <w:t>Populated from spreadsheet, fourth admin unit listed</w:t>
             </w:r>
           </w:p>
         </w:tc>
@@ -2792,7 +2881,7 @@
           <w:lang w:val="en-US"/>
         </w:rPr>
       </w:pPr>
-      <w:bookmarkStart w:id="5" w:name="_Toc3907037"/>
+      <w:bookmarkStart w:id="6" w:name="_Toc3907037"/>
       <w:proofErr w:type="spellStart"/>
       <w:r>
         <w:rPr>
@@ -2800,7 +2889,7 @@
         </w:rPr>
         <w:t>Str_user_data.sql</w:t>
       </w:r>
-      <w:bookmarkEnd w:id="5"/>
+      <w:bookmarkEnd w:id="6"/>
       <w:proofErr w:type="spellEnd"/>
     </w:p>
     <w:p>
@@ -2833,27 +2922,7 @@
         <w:rPr>
           <w:lang w:val="en-US"/>
         </w:rPr>
-        <w:t xml:space="preserve">  </w:t>
-      </w:r>
-      <w:r>
-        <w:rPr>
-          <w:lang w:val="en-US"/>
-        </w:rPr>
-        <w:t>I’ve already worked through the current spreadsheet</w:t>
-      </w:r>
-      <w:r>
-        <w:rPr>
-          <w:lang w:val="en-US"/>
-        </w:rPr>
-        <w:t xml:space="preserve"> removing apostrophes and</w:t>
-      </w:r>
-      <w:bookmarkStart w:id="6" w:name="_GoBack"/>
-      <w:bookmarkEnd w:id="6"/>
-      <w:r>
-        <w:rPr>
-          <w:lang w:val="en-US"/>
-        </w:rPr>
-        <w:t xml:space="preserve"> writing up suggested usernames and initials to use as a test exercise.  Once the spreadsheet is </w:t>
+        <w:t xml:space="preserve">  I’ve already worked through the current spreadsheet removing apostrophes and writing up suggested usernames and initials to use as a test exercise.  Once the spreadsheet is </w:t>
       </w:r>
       <w:proofErr w:type="spellStart"/>
       <w:r>
@@ -4159,7 +4228,7 @@
 </file>
 
 <file path=customXml/itemProps1.xml><?xml version="1.0" encoding="utf-8"?>
-<ds:datastoreItem xmlns:ds="http://schemas.openxmlformats.org/officeDocument/2006/customXml" ds:itemID="{E972BF5E-DF10-4AD5-B8E5-DC2C0A7B9A02}">
+<ds:datastoreItem xmlns:ds="http://schemas.openxmlformats.org/officeDocument/2006/customXml" ds:itemID="{CA3E861E-A5F4-44E7-8F0E-EDA6D1E98E0F}">
   <ds:schemaRefs>
     <ds:schemaRef ds:uri="http://schemas.openxmlformats.org/officeDocument/2006/bibliography"/>
   </ds:schemaRefs>

</xml_diff>